<commit_message>
Added VK notifications about Issue updates
</commit_message>
<xml_diff>
--- a/fin_aid/static/fin_aid/Obrazets_Zayavlenia_Na_Matpomosch.docx
+++ b/fin_aid/static/fin_aid/Obrazets_Zayavlenia_Na_Matpomosch.docx
@@ -17,6 +17,8 @@
       <w:r>
         <w:rPr>
           <w:rFonts w:eastAsia="Times New Roman" w:cs="Times New Roman" w:ascii="Times New Roman" w:hAnsi="Times New Roman"/>
+          <w:i/>
+          <w:iCs/>
           <w:sz w:val="24"/>
           <w:szCs w:val="24"/>
         </w:rPr>
@@ -29,13 +31,18 @@
         <w:spacing w:lineRule="exact" w:line="44"/>
         <w:rPr>
           <w:rFonts w:ascii="Times New Roman" w:hAnsi="Times New Roman" w:eastAsia="Times New Roman" w:cs="Times New Roman"/>
-          <w:sz w:val="24"/>
-          <w:szCs w:val="24"/>
-        </w:rPr>
-      </w:pPr>
-      <w:r>
-        <w:rPr>
-          <w:rFonts w:eastAsia="Times New Roman" w:cs="Times New Roman" w:ascii="Times New Roman" w:hAnsi="Times New Roman"/>
+          <w:i/>
+          <w:i/>
+          <w:iCs/>
+          <w:sz w:val="24"/>
+          <w:szCs w:val="24"/>
+        </w:rPr>
+      </w:pPr>
+      <w:r>
+        <w:rPr>
+          <w:rFonts w:eastAsia="Times New Roman" w:cs="Times New Roman" w:ascii="Times New Roman" w:hAnsi="Times New Roman"/>
+          <w:i/>
+          <w:iCs/>
           <w:sz w:val="24"/>
           <w:szCs w:val="24"/>
         </w:rPr>
@@ -54,6 +61,8 @@
       <w:r>
         <w:rPr>
           <w:rFonts w:eastAsia="Times New Roman" w:cs="Times New Roman" w:ascii="Times New Roman" w:hAnsi="Times New Roman"/>
+          <w:i/>
+          <w:iCs/>
           <w:sz w:val="24"/>
           <w:szCs w:val="24"/>
         </w:rPr>
@@ -66,13 +75,18 @@
         <w:spacing w:lineRule="exact" w:line="52"/>
         <w:rPr>
           <w:rFonts w:ascii="Times New Roman" w:hAnsi="Times New Roman" w:eastAsia="Times New Roman" w:cs="Times New Roman"/>
-          <w:sz w:val="24"/>
-          <w:szCs w:val="24"/>
-        </w:rPr>
-      </w:pPr>
-      <w:r>
-        <w:rPr>
-          <w:rFonts w:eastAsia="Times New Roman" w:cs="Times New Roman" w:ascii="Times New Roman" w:hAnsi="Times New Roman"/>
+          <w:i/>
+          <w:i/>
+          <w:iCs/>
+          <w:sz w:val="24"/>
+          <w:szCs w:val="24"/>
+        </w:rPr>
+      </w:pPr>
+      <w:r>
+        <w:rPr>
+          <w:rFonts w:eastAsia="Times New Roman" w:cs="Times New Roman" w:ascii="Times New Roman" w:hAnsi="Times New Roman"/>
+          <w:i/>
+          <w:iCs/>
           <w:sz w:val="24"/>
           <w:szCs w:val="24"/>
         </w:rPr>
@@ -92,6 +106,8 @@
       <w:r>
         <w:rPr>
           <w:rFonts w:eastAsia="Times New Roman" w:cs="Times New Roman" w:ascii="Times New Roman" w:hAnsi="Times New Roman"/>
+          <w:i/>
+          <w:iCs/>
           <w:sz w:val="24"/>
           <w:szCs w:val="24"/>
         </w:rPr>
@@ -104,13 +120,18 @@
         <w:spacing w:lineRule="exact" w:line="41"/>
         <w:rPr>
           <w:rFonts w:ascii="Times New Roman" w:hAnsi="Times New Roman" w:eastAsia="Times New Roman" w:cs="Times New Roman"/>
-          <w:sz w:val="24"/>
-          <w:szCs w:val="24"/>
-        </w:rPr>
-      </w:pPr>
-      <w:r>
-        <w:rPr>
-          <w:rFonts w:eastAsia="Times New Roman" w:cs="Times New Roman" w:ascii="Times New Roman" w:hAnsi="Times New Roman"/>
+          <w:i/>
+          <w:i/>
+          <w:iCs/>
+          <w:sz w:val="24"/>
+          <w:szCs w:val="24"/>
+        </w:rPr>
+      </w:pPr>
+      <w:r>
+        <w:rPr>
+          <w:rFonts w:eastAsia="Times New Roman" w:cs="Times New Roman" w:ascii="Times New Roman" w:hAnsi="Times New Roman"/>
+          <w:i/>
+          <w:iCs/>
           <w:sz w:val="24"/>
           <w:szCs w:val="24"/>
         </w:rPr>
@@ -130,6 +151,8 @@
       <w:r>
         <w:rPr>
           <w:rFonts w:eastAsia="Times New Roman" w:cs="Times New Roman" w:ascii="Times New Roman" w:hAnsi="Times New Roman"/>
+          <w:i/>
+          <w:iCs/>
           <w:sz w:val="24"/>
           <w:szCs w:val="24"/>
         </w:rPr>
@@ -167,8 +190,8 @@
       </w:pPr>
       <w:r>
         <w:rPr>
-          <w:sz w:val="24"/>
-          <w:szCs w:val="24"/>
+          <w:rFonts w:eastAsia="Times New Roman" w:cs="Times New Roman" w:ascii="Times New Roman" w:hAnsi="Times New Roman"/>
+          <w:i/>
         </w:rPr>
       </w:r>
     </w:p>
@@ -504,10 +527,7 @@
         </w:tabs>
         <w:spacing w:lineRule="auto" w:line="240"/>
         <w:ind w:left="5000" w:hanging="0"/>
-        <w:rPr>
-          <w:sz w:val="24"/>
-          <w:szCs w:val="24"/>
-        </w:rPr>
+        <w:rPr/>
       </w:pPr>
       <w:r>
         <w:rPr>

</xml_diff>